<commit_message>
Revisions to Linux guide.
</commit_message>
<xml_diff>
--- a/Project 1 Linux Guide.docx
+++ b/Project 1 Linux Guide.docx
@@ -38,15 +38,7 @@
         <w:rPr>
           <w:b/>
         </w:rPr>
-        <w:t>Part 1: Tra</w:t>
-      </w:r>
-      <w:bookmarkStart w:id="0" w:name="_GoBack"/>
-      <w:bookmarkEnd w:id="0"/>
-      <w:r>
-        <w:rPr>
-          <w:b/>
-        </w:rPr>
-        <w:t xml:space="preserve">nsferring </w:t>
+        <w:t xml:space="preserve">Part 1: Transferring </w:t>
       </w:r>
       <w:r>
         <w:rPr>
@@ -87,19 +79,12 @@
       <w:r>
         <w:t xml:space="preserve"> main.cpp, </w:t>
       </w:r>
-      <w:proofErr w:type="spellStart"/>
       <w:r>
         <w:t>compare.c</w:t>
       </w:r>
-      <w:proofErr w:type="spellEnd"/>
-      <w:r>
-        <w:t xml:space="preserve">, and </w:t>
-      </w:r>
-      <w:proofErr w:type="spellStart"/>
-      <w:r>
-        <w:t>common.h</w:t>
-      </w:r>
-      <w:proofErr w:type="spellEnd"/>
+      <w:r>
+        <w:t>, and common.h</w:t>
+      </w:r>
       <w:r>
         <w:t>.</w:t>
       </w:r>
@@ -122,15 +107,7 @@
         <w:t xml:space="preserve"> the</w:t>
       </w:r>
       <w:r>
-        <w:t xml:space="preserve"> </w:t>
-      </w:r>
-      <w:proofErr w:type="spellStart"/>
-      <w:r>
-        <w:t>PuTTY</w:t>
-      </w:r>
-      <w:proofErr w:type="spellEnd"/>
-      <w:r>
-        <w:t xml:space="preserve"> and PSFTP</w:t>
+        <w:t xml:space="preserve"> PuTTY and PSFTP</w:t>
       </w:r>
       <w:r>
         <w:t xml:space="preserve"> </w:t>
@@ -146,31 +123,11 @@
           <w:rPr>
             <w:rStyle w:val="Hyperlink"/>
           </w:rPr>
-          <w:t>web</w:t>
-        </w:r>
-        <w:r>
-          <w:rPr>
-            <w:rStyle w:val="Hyperlink"/>
-          </w:rPr>
-          <w:t>s</w:t>
-        </w:r>
-        <w:r>
-          <w:rPr>
-            <w:rStyle w:val="Hyperlink"/>
-          </w:rPr>
-          <w:t>ite</w:t>
+          <w:t>website</w:t>
         </w:r>
       </w:hyperlink>
       <w:r>
-        <w:t xml:space="preserve">. </w:t>
-      </w:r>
-      <w:proofErr w:type="spellStart"/>
-      <w:r>
-        <w:t>PuTTY</w:t>
-      </w:r>
-      <w:proofErr w:type="spellEnd"/>
-      <w:r>
-        <w:t xml:space="preserve"> is an SSH client that will let </w:t>
+        <w:t xml:space="preserve">. PuTTY is an SSH client that will let </w:t>
       </w:r>
       <w:r>
         <w:t>you</w:t>
@@ -203,15 +160,7 @@
         </w:numPr>
       </w:pPr>
       <w:r>
-        <w:t xml:space="preserve">First you will create a directory inside your personal folder on the ICS Linux machines to hold your source code for project 1. In addition, this folder will also contain your </w:t>
-      </w:r>
-      <w:proofErr w:type="spellStart"/>
-      <w:r>
-        <w:t>makefile</w:t>
-      </w:r>
-      <w:proofErr w:type="spellEnd"/>
-      <w:r>
-        <w:t xml:space="preserve"> and compiled executable. To create this directory, you need to connect to the Linux servers using SSH. Run the putty.exe file you downloaded in Step 2</w:t>
+        <w:t>First you will create a directory inside your personal folder on the ICS Linux machines to hold your source code for project 1. In addition, this folder will also contain your makefile and compiled executable. To create this directory, you need to connect to the Linux servers using SSH. Run the putty.exe file you downloaded in Step 2</w:t>
       </w:r>
       <w:r>
         <w:t xml:space="preserve"> and type “openlab.ics.uci.edu” in the Host Name field, then click Open</w:t>
@@ -232,15 +181,7 @@
         </w:numPr>
       </w:pPr>
       <w:r>
-        <w:t xml:space="preserve">You will be prompted for your login username and then your password. Your username is your </w:t>
-      </w:r>
-      <w:proofErr w:type="spellStart"/>
-      <w:r>
-        <w:t>UCINetID</w:t>
-      </w:r>
-      <w:proofErr w:type="spellEnd"/>
-      <w:r>
-        <w:t xml:space="preserve"> and your password is you ICS account password, the same as if you were logging into one of the ICS computer lab computers. Note that your password characters are not shown when you type them, not even as </w:t>
+        <w:t xml:space="preserve">You will be prompted for your login username and then your password. Your username is your UCINetID and your password is you ICS account password, the same as if you were logging into one of the ICS computer lab computers. Note that your password characters are not shown when you type them, not even as </w:t>
       </w:r>
       <w:r>
         <w:t>placeholder characters such as *.</w:t>
@@ -279,23 +220,7 @@
           <w:rFonts w:ascii="Consolas" w:hAnsi="Consolas" w:cs="Consolas"/>
           <w:highlight w:val="lightGray"/>
         </w:rPr>
-        <w:t>[</w:t>
-      </w:r>
-      <w:proofErr w:type="spellStart"/>
-      <w:r>
-        <w:rPr>
-          <w:rFonts w:ascii="Consolas" w:hAnsi="Consolas" w:cs="Consolas"/>
-          <w:highlight w:val="lightGray"/>
-        </w:rPr>
-        <w:t>panteater@malory-duchess-archer</w:t>
-      </w:r>
-      <w:proofErr w:type="spellEnd"/>
-      <w:r>
-        <w:rPr>
-          <w:rFonts w:ascii="Consolas" w:hAnsi="Consolas" w:cs="Consolas"/>
-          <w:highlight w:val="lightGray"/>
-        </w:rPr>
-        <w:t>]~%</w:t>
+        <w:t>[panteater@malory-duchess-archer]~%</w:t>
       </w:r>
       <w:r>
         <w:rPr>
@@ -307,21 +232,7 @@
         <w:rPr>
           <w:rFonts w:cs="Consolas"/>
         </w:rPr>
-        <w:t xml:space="preserve">sign is your </w:t>
-      </w:r>
-      <w:proofErr w:type="spellStart"/>
-      <w:r>
-        <w:rPr>
-          <w:rFonts w:cs="Consolas"/>
-        </w:rPr>
-        <w:t>UCINetID</w:t>
-      </w:r>
-      <w:proofErr w:type="spellEnd"/>
-      <w:r>
-        <w:rPr>
-          <w:rFonts w:cs="Consolas"/>
-        </w:rPr>
-        <w:t xml:space="preserve">, and the part after is the name of the </w:t>
+        <w:t xml:space="preserve">sign is your UCINetID, and the part after is the name of the </w:t>
       </w:r>
       <w:r>
         <w:rPr>
@@ -333,21 +244,7 @@
         <w:rPr>
           <w:rFonts w:cs="Consolas"/>
         </w:rPr>
-        <w:t xml:space="preserve">server you are logged into, which was </w:t>
-      </w:r>
-      <w:proofErr w:type="spellStart"/>
-      <w:r>
-        <w:rPr>
-          <w:rFonts w:cs="Consolas"/>
-        </w:rPr>
-        <w:t>malory</w:t>
-      </w:r>
-      <w:proofErr w:type="spellEnd"/>
-      <w:r>
-        <w:rPr>
-          <w:rFonts w:cs="Consolas"/>
-        </w:rPr>
-        <w:t xml:space="preserve">-duchess-archer when I logged in, but I have also seen </w:t>
+        <w:t xml:space="preserve">server you are logged into, which was malory-duchess-archer when I logged in, but I have also seen </w:t>
       </w:r>
       <w:r>
         <w:rPr>
@@ -359,35 +256,7 @@
         <w:rPr>
           <w:rFonts w:cs="Consolas"/>
         </w:rPr>
-        <w:t xml:space="preserve">names such as </w:t>
-      </w:r>
-      <w:proofErr w:type="spellStart"/>
-      <w:r>
-        <w:rPr>
-          <w:rFonts w:cs="Consolas"/>
-        </w:rPr>
-        <w:t>trinette-magoon</w:t>
-      </w:r>
-      <w:proofErr w:type="spellEnd"/>
-      <w:r>
-        <w:rPr>
-          <w:rFonts w:cs="Consolas"/>
-        </w:rPr>
-        <w:t xml:space="preserve"> and pam-</w:t>
-      </w:r>
-      <w:proofErr w:type="spellStart"/>
-      <w:r>
-        <w:rPr>
-          <w:rFonts w:cs="Consolas"/>
-        </w:rPr>
-        <w:t>poovey</w:t>
-      </w:r>
-      <w:proofErr w:type="spellEnd"/>
-      <w:r>
-        <w:rPr>
-          <w:rFonts w:cs="Consolas"/>
-        </w:rPr>
-        <w:t>.</w:t>
+        <w:t>names such as trinette-magoon and pam-poovey.</w:t>
       </w:r>
       <w:r>
         <w:rPr>
@@ -410,7 +279,6 @@
         </w:rPr>
         <w:t xml:space="preserve">Explore the server’s file system by using the commands </w:t>
       </w:r>
-      <w:proofErr w:type="spellStart"/>
       <w:r>
         <w:rPr>
           <w:rFonts w:ascii="Consolas" w:hAnsi="Consolas" w:cs="Consolas"/>
@@ -418,7 +286,6 @@
         </w:rPr>
         <w:t>ls</w:t>
       </w:r>
-      <w:proofErr w:type="spellEnd"/>
       <w:r>
         <w:rPr>
           <w:rFonts w:cs="Consolas"/>
@@ -438,7 +305,6 @@
         </w:rPr>
         <w:t xml:space="preserve">. The </w:t>
       </w:r>
-      <w:proofErr w:type="spellStart"/>
       <w:r>
         <w:rPr>
           <w:rFonts w:ascii="Consolas" w:hAnsi="Consolas" w:cs="Consolas"/>
@@ -446,7 +312,6 @@
         </w:rPr>
         <w:t>ls</w:t>
       </w:r>
-      <w:proofErr w:type="spellEnd"/>
       <w:r>
         <w:rPr>
           <w:rFonts w:cs="Consolas"/>
@@ -483,21 +348,7 @@
         <w:rPr>
           <w:rFonts w:cs="Consolas"/>
         </w:rPr>
-        <w:t xml:space="preserve"> which moves you to your parent directory. When you are finished, return to your home directory, which is the directory you were in when you first connected. If you cannot find your way back to that directory, close the </w:t>
-      </w:r>
-      <w:proofErr w:type="spellStart"/>
-      <w:r>
-        <w:rPr>
-          <w:rFonts w:cs="Consolas"/>
-        </w:rPr>
-        <w:t>PuTTY</w:t>
-      </w:r>
-      <w:proofErr w:type="spellEnd"/>
-      <w:r>
-        <w:rPr>
-          <w:rFonts w:cs="Consolas"/>
-        </w:rPr>
-        <w:t xml:space="preserve"> window and reconnect.</w:t>
+        <w:t xml:space="preserve"> which moves you to your parent directory. When you are finished, return to your home directory, which is the directory you were in when you first connected. If you cannot find your way back to that directory, close the PuTTY window and reconnect.</w:t>
       </w:r>
       <w:r>
         <w:rPr>
@@ -526,21 +377,12 @@
         </w:rPr>
         <w:t xml:space="preserve">your home directory, create a folder for your Project 1 files by entering the command </w:t>
       </w:r>
-      <w:proofErr w:type="spellStart"/>
-      <w:r>
-        <w:rPr>
-          <w:rFonts w:ascii="Consolas" w:hAnsi="Consolas" w:cs="Consolas"/>
-          <w:highlight w:val="lightGray"/>
-        </w:rPr>
-        <w:t>mkdir</w:t>
-      </w:r>
-      <w:proofErr w:type="spellEnd"/>
-      <w:r>
-        <w:rPr>
-          <w:rFonts w:ascii="Consolas" w:hAnsi="Consolas" w:cs="Consolas"/>
-          <w:highlight w:val="lightGray"/>
-        </w:rPr>
-        <w:t xml:space="preserve"> project1</w:t>
+      <w:r>
+        <w:rPr>
+          <w:rFonts w:ascii="Consolas" w:hAnsi="Consolas" w:cs="Consolas"/>
+          <w:highlight w:val="lightGray"/>
+        </w:rPr>
+        <w:t>mkdir project1</w:t>
       </w:r>
       <w:r>
         <w:rPr>
@@ -581,21 +423,7 @@
           <w:rFonts w:cs="Consolas"/>
         </w:rPr>
         <w:lastRenderedPageBreak/>
-        <w:t xml:space="preserve">Now that you have a directory to hold your files, you must transfer the files from your Windows computer to the Linux server. Minimize your </w:t>
-      </w:r>
-      <w:proofErr w:type="spellStart"/>
-      <w:r>
-        <w:rPr>
-          <w:rFonts w:cs="Consolas"/>
-        </w:rPr>
-        <w:t>PuTTY</w:t>
-      </w:r>
-      <w:proofErr w:type="spellEnd"/>
-      <w:r>
-        <w:rPr>
-          <w:rFonts w:cs="Consolas"/>
-        </w:rPr>
-        <w:t xml:space="preserve"> window and run the psftp.exe file you downloaded in Step 2.</w:t>
+        <w:t>Now that you have a directory to hold your files, you must transfer the files from your Windows computer to the Linux server. Minimize your PuTTY window and run the psftp.exe file you downloaded in Step 2.</w:t>
       </w:r>
       <w:r>
         <w:rPr>
@@ -618,21 +446,12 @@
         </w:rPr>
         <w:t xml:space="preserve">You will see the PSFTP prompt, </w:t>
       </w:r>
-      <w:proofErr w:type="spellStart"/>
-      <w:r>
-        <w:rPr>
-          <w:rFonts w:ascii="Consolas" w:hAnsi="Consolas" w:cs="Consolas"/>
-          <w:highlight w:val="lightGray"/>
-        </w:rPr>
-        <w:t>psftp</w:t>
-      </w:r>
-      <w:proofErr w:type="spellEnd"/>
-      <w:r>
-        <w:rPr>
-          <w:rFonts w:ascii="Consolas" w:hAnsi="Consolas" w:cs="Consolas"/>
-          <w:highlight w:val="lightGray"/>
-        </w:rPr>
-        <w:t>&gt;</w:t>
+      <w:r>
+        <w:rPr>
+          <w:rFonts w:ascii="Consolas" w:hAnsi="Consolas" w:cs="Consolas"/>
+          <w:highlight w:val="lightGray"/>
+        </w:rPr>
+        <w:t>psftp&gt;</w:t>
       </w:r>
       <w:r>
         <w:rPr>
@@ -657,21 +476,7 @@
         <w:rPr>
           <w:rFonts w:cs="Consolas"/>
         </w:rPr>
-        <w:t xml:space="preserve">replacing Peter the Anteater’s </w:t>
-      </w:r>
-      <w:proofErr w:type="spellStart"/>
-      <w:r>
-        <w:rPr>
-          <w:rFonts w:cs="Consolas"/>
-        </w:rPr>
-        <w:t>UCINetID</w:t>
-      </w:r>
-      <w:proofErr w:type="spellEnd"/>
-      <w:r>
-        <w:rPr>
-          <w:rFonts w:cs="Consolas"/>
-        </w:rPr>
-        <w:t xml:space="preserve"> with your own. Then enter your ICS account password to continue.</w:t>
+        <w:t>replacing Peter the Anteater’s UCINetID with your own. Then enter your ICS account password to continue.</w:t>
       </w:r>
       <w:r>
         <w:rPr>
@@ -738,8 +543,6 @@
         </w:rPr>
         <w:t xml:space="preserve">directory to the folder you created in your Linux home directory in Step 6. To change your local directory, use the </w:t>
       </w:r>
-      <w:proofErr w:type="spellStart"/>
-      <w:proofErr w:type="gramStart"/>
       <w:r>
         <w:rPr>
           <w:rFonts w:ascii="Consolas" w:hAnsi="Consolas" w:cs="Consolas"/>
@@ -747,52 +550,25 @@
         </w:rPr>
         <w:t>lcd</w:t>
       </w:r>
-      <w:proofErr w:type="spellEnd"/>
-      <w:proofErr w:type="gramEnd"/>
       <w:r>
         <w:rPr>
           <w:rFonts w:cs="Consolas"/>
         </w:rPr>
         <w:t xml:space="preserve"> command, such as </w:t>
       </w:r>
-      <w:proofErr w:type="spellStart"/>
-      <w:r>
-        <w:rPr>
-          <w:rFonts w:ascii="Consolas" w:hAnsi="Consolas" w:cs="Consolas"/>
-          <w:highlight w:val="lightGray"/>
-        </w:rPr>
-        <w:t>lcd</w:t>
-      </w:r>
-      <w:proofErr w:type="spellEnd"/>
-      <w:r>
-        <w:rPr>
-          <w:rFonts w:ascii="Consolas" w:hAnsi="Consolas" w:cs="Consolas"/>
-          <w:highlight w:val="lightGray"/>
-        </w:rPr>
-        <w:t xml:space="preserve"> “C</w:t>
-      </w:r>
-      <w:r>
-        <w:rPr>
-          <w:rFonts w:ascii="Consolas" w:hAnsi="Consolas" w:cs="Consolas"/>
-          <w:highlight w:val="lightGray"/>
-        </w:rPr>
-        <w:t>:\Users\</w:t>
-      </w:r>
-      <w:proofErr w:type="spellStart"/>
-      <w:r>
-        <w:rPr>
-          <w:rFonts w:ascii="Consolas" w:hAnsi="Consolas" w:cs="Consolas"/>
-          <w:highlight w:val="lightGray"/>
-        </w:rPr>
-        <w:t>PeterAnteater</w:t>
-      </w:r>
-      <w:proofErr w:type="spellEnd"/>
-      <w:r>
-        <w:rPr>
-          <w:rFonts w:ascii="Consolas" w:hAnsi="Consolas" w:cs="Consolas"/>
-          <w:highlight w:val="lightGray"/>
-        </w:rPr>
-        <w:t>\Documents\CS165\Project1”</w:t>
+      <w:r>
+        <w:rPr>
+          <w:rFonts w:ascii="Consolas" w:hAnsi="Consolas" w:cs="Consolas"/>
+          <w:highlight w:val="lightGray"/>
+        </w:rPr>
+        <w:t>lcd “C</w:t>
+      </w:r>
+      <w:r>
+        <w:rPr>
+          <w:rFonts w:ascii="Consolas" w:hAnsi="Consolas" w:cs="Consolas"/>
+          <w:highlight w:val="lightGray"/>
+        </w:rPr>
+        <w:t>:\Users\PeterAnteater\Documents\CS165\Project1”</w:t>
       </w:r>
       <w:r>
         <w:rPr>
@@ -838,7 +614,6 @@
         </w:rPr>
         <w:t xml:space="preserve">. You can also use the </w:t>
       </w:r>
-      <w:proofErr w:type="spellStart"/>
       <w:r>
         <w:rPr>
           <w:rFonts w:ascii="Consolas" w:hAnsi="Consolas" w:cs="Consolas"/>
@@ -846,26 +621,11 @@
         </w:rPr>
         <w:t>ls</w:t>
       </w:r>
-      <w:proofErr w:type="spellEnd"/>
-      <w:r>
-        <w:rPr>
-          <w:rFonts w:cs="Consolas"/>
-        </w:rPr>
-        <w:t xml:space="preserve"> command to list the contents of your current remote directory just as you would in </w:t>
-      </w:r>
-      <w:proofErr w:type="spellStart"/>
-      <w:r>
-        <w:rPr>
-          <w:rFonts w:cs="Consolas"/>
-        </w:rPr>
-        <w:t>PuTTY</w:t>
-      </w:r>
-      <w:proofErr w:type="spellEnd"/>
-      <w:r>
-        <w:rPr>
-          <w:rFonts w:cs="Consolas"/>
-        </w:rPr>
-        <w:t xml:space="preserve">. For a full explanation of the commands available in PSFTP, go </w:t>
+      <w:r>
+        <w:rPr>
+          <w:rFonts w:cs="Consolas"/>
+        </w:rPr>
+        <w:t xml:space="preserve"> command to list the contents of your current remote directory just as you would in PuTTY. For a full explanation of the commands available in PSFTP, go </w:t>
       </w:r>
       <w:hyperlink r:id="rId10" w:history="1">
         <w:r>
@@ -873,21 +633,7 @@
             <w:rStyle w:val="Hyperlink"/>
             <w:rFonts w:cs="Consolas"/>
           </w:rPr>
-          <w:t>h</w:t>
-        </w:r>
-        <w:r>
-          <w:rPr>
-            <w:rStyle w:val="Hyperlink"/>
-            <w:rFonts w:cs="Consolas"/>
-          </w:rPr>
-          <w:t>e</w:t>
-        </w:r>
-        <w:r>
-          <w:rPr>
-            <w:rStyle w:val="Hyperlink"/>
-            <w:rFonts w:cs="Consolas"/>
-          </w:rPr>
-          <w:t>re</w:t>
+          <w:t>here</w:t>
         </w:r>
       </w:hyperlink>
       <w:r>
@@ -923,83 +669,46 @@
       <w:r>
         <w:t xml:space="preserve">enter </w:t>
       </w:r>
-      <w:proofErr w:type="spellStart"/>
-      <w:r>
-        <w:rPr>
-          <w:rFonts w:ascii="Consolas" w:hAnsi="Consolas" w:cs="Consolas"/>
-          <w:highlight w:val="lightGray"/>
-        </w:rPr>
-        <w:t>mput</w:t>
-      </w:r>
-      <w:proofErr w:type="spellEnd"/>
-      <w:r>
-        <w:rPr>
-          <w:rFonts w:ascii="Consolas" w:hAnsi="Consolas" w:cs="Consolas"/>
-          <w:highlight w:val="lightGray"/>
-        </w:rPr>
+      <w:r>
+        <w:rPr>
+          <w:rFonts w:ascii="Consolas" w:hAnsi="Consolas" w:cs="Consolas"/>
+          <w:highlight w:val="lightGray"/>
+        </w:rPr>
+        <w:t xml:space="preserve">mput </w:t>
+      </w:r>
+      <w:r>
+        <w:rPr>
+          <w:rFonts w:ascii="Consolas" w:hAnsi="Consolas" w:cs="Consolas"/>
+          <w:highlight w:val="lightGray"/>
+        </w:rPr>
+        <w:t xml:space="preserve">common.h </w:t>
+      </w:r>
+      <w:r>
+        <w:rPr>
+          <w:rFonts w:ascii="Consolas" w:hAnsi="Consolas" w:cs="Consolas"/>
+          <w:highlight w:val="lightGray"/>
+        </w:rPr>
+        <w:t>main.cpp compare.c</w:t>
+      </w:r>
+      <w:r>
+        <w:t>. If you switch back to your PuTTY window and use</w:t>
+      </w:r>
+      <w:r>
+        <w:t xml:space="preserve"> the </w:t>
+      </w:r>
+      <w:r>
+        <w:rPr>
+          <w:rFonts w:ascii="Consolas" w:hAnsi="Consolas" w:cs="Consolas"/>
+          <w:highlight w:val="lightGray"/>
+        </w:rPr>
+        <w:t>ls</w:t>
+      </w:r>
+      <w:r>
+        <w:t xml:space="preserve"> command,</w:t>
+      </w:r>
+      <w:r>
         <w:t xml:space="preserve"> </w:t>
       </w:r>
-      <w:proofErr w:type="spellStart"/>
-      <w:r>
-        <w:rPr>
-          <w:rFonts w:ascii="Consolas" w:hAnsi="Consolas" w:cs="Consolas"/>
-          <w:highlight w:val="lightGray"/>
-        </w:rPr>
-        <w:t>common.h</w:t>
-      </w:r>
-      <w:proofErr w:type="spellEnd"/>
-      <w:r>
-        <w:rPr>
-          <w:rFonts w:ascii="Consolas" w:hAnsi="Consolas" w:cs="Consolas"/>
-          <w:highlight w:val="lightGray"/>
-        </w:rPr>
-        <w:t xml:space="preserve"> </w:t>
-      </w:r>
-      <w:r>
-        <w:rPr>
-          <w:rFonts w:ascii="Consolas" w:hAnsi="Consolas" w:cs="Consolas"/>
-          <w:highlight w:val="lightGray"/>
-        </w:rPr>
-        <w:t xml:space="preserve">main.cpp </w:t>
-      </w:r>
-      <w:proofErr w:type="spellStart"/>
-      <w:r>
-        <w:rPr>
-          <w:rFonts w:ascii="Consolas" w:hAnsi="Consolas" w:cs="Consolas"/>
-          <w:highlight w:val="lightGray"/>
-        </w:rPr>
-        <w:t>compare.c</w:t>
-      </w:r>
-      <w:proofErr w:type="spellEnd"/>
-      <w:r>
-        <w:t xml:space="preserve">. If you switch back to your </w:t>
-      </w:r>
-      <w:proofErr w:type="spellStart"/>
-      <w:r>
-        <w:t>PuTTY</w:t>
-      </w:r>
-      <w:proofErr w:type="spellEnd"/>
-      <w:r>
-        <w:t xml:space="preserve"> window and use</w:t>
-      </w:r>
-      <w:r>
-        <w:t xml:space="preserve"> the </w:t>
-      </w:r>
-      <w:proofErr w:type="spellStart"/>
-      <w:r>
-        <w:rPr>
-          <w:rFonts w:ascii="Consolas" w:hAnsi="Consolas" w:cs="Consolas"/>
-          <w:highlight w:val="lightGray"/>
-        </w:rPr>
-        <w:t>ls</w:t>
-      </w:r>
-      <w:proofErr w:type="spellEnd"/>
-      <w:r>
-        <w:t xml:space="preserve"> command,</w:t>
-      </w:r>
-      <w:r>
-        <w:t xml:space="preserve"> </w:t>
-      </w:r>
       <w:r>
         <w:t>you will see the files now exist in your Linux project1 folder</w:t>
       </w:r>
@@ -1032,16 +741,8 @@
         <w:rPr>
           <w:b/>
         </w:rPr>
-        <w:t xml:space="preserve">Part 2: Compiling and </w:t>
-      </w:r>
-      <w:proofErr w:type="spellStart"/>
-      <w:r>
-        <w:rPr>
-          <w:b/>
-        </w:rPr>
-        <w:t>makefile</w:t>
-      </w:r>
-      <w:proofErr w:type="spellEnd"/>
+        <w:t>Part 2: Compiling and makefile</w:t>
+      </w:r>
     </w:p>
     <w:p>
       <w:pPr>
@@ -1057,15 +758,7 @@
         </w:numPr>
       </w:pPr>
       <w:r>
-        <w:t xml:space="preserve">To prepare to compile your project, connect to the ICS Linux servers using </w:t>
-      </w:r>
-      <w:proofErr w:type="spellStart"/>
-      <w:r>
-        <w:t>PuTTY</w:t>
-      </w:r>
-      <w:proofErr w:type="spellEnd"/>
-      <w:r>
-        <w:t xml:space="preserve"> as described in Part 1 and navigate to your project1 directory. For the purposes of this tutorial, </w:t>
+        <w:t xml:space="preserve">To prepare to compile your project, connect to the ICS Linux servers using PuTTY as described in Part 1 and navigate to your project1 directory. For the purposes of this tutorial, </w:t>
       </w:r>
       <w:r>
         <w:t>assume you have the same three source files named in Part 1, Step 1.</w:t>
@@ -1090,154 +783,56 @@
           <w:rFonts w:ascii="Consolas" w:hAnsi="Consolas" w:cs="Consolas"/>
           <w:highlight w:val="lightGray"/>
         </w:rPr>
-        <w:t xml:space="preserve">g++ main.cpp </w:t>
-      </w:r>
-      <w:proofErr w:type="spellStart"/>
-      <w:r>
-        <w:rPr>
-          <w:rFonts w:ascii="Consolas" w:hAnsi="Consolas" w:cs="Consolas"/>
-          <w:highlight w:val="lightGray"/>
-        </w:rPr>
-        <w:t>compare.c</w:t>
-      </w:r>
-      <w:proofErr w:type="spellEnd"/>
-      <w:r>
-        <w:rPr>
-          <w:rFonts w:ascii="Consolas" w:hAnsi="Consolas" w:cs="Consolas"/>
-          <w:highlight w:val="lightGray"/>
-        </w:rPr>
-        <w:t xml:space="preserve"> –</w:t>
-      </w:r>
-      <w:proofErr w:type="spellStart"/>
-      <w:proofErr w:type="gramStart"/>
-      <w:r>
-        <w:rPr>
-          <w:rFonts w:ascii="Consolas" w:hAnsi="Consolas" w:cs="Consolas"/>
-          <w:highlight w:val="lightGray"/>
-        </w:rPr>
-        <w:t>std</w:t>
-      </w:r>
-      <w:proofErr w:type="spellEnd"/>
-      <w:r>
-        <w:rPr>
-          <w:rFonts w:ascii="Consolas" w:hAnsi="Consolas" w:cs="Consolas"/>
-          <w:highlight w:val="lightGray"/>
-        </w:rPr>
-        <w:t>=</w:t>
-      </w:r>
-      <w:proofErr w:type="spellStart"/>
-      <w:proofErr w:type="gramEnd"/>
-      <w:r>
-        <w:rPr>
-          <w:rFonts w:ascii="Consolas" w:hAnsi="Consolas" w:cs="Consolas"/>
-          <w:highlight w:val="lightGray"/>
-        </w:rPr>
-        <w:t>c++</w:t>
-      </w:r>
-      <w:proofErr w:type="spellEnd"/>
-      <w:r>
-        <w:rPr>
-          <w:rFonts w:ascii="Consolas" w:hAnsi="Consolas" w:cs="Consolas"/>
-          <w:highlight w:val="lightGray"/>
-        </w:rPr>
-        <w:t>0x –o project1</w:t>
-      </w:r>
-      <w:r>
-        <w:t xml:space="preserve">. Note that you do not need to specify the </w:t>
-      </w:r>
-      <w:proofErr w:type="spellStart"/>
-      <w:r>
-        <w:t>common.h</w:t>
-      </w:r>
-      <w:proofErr w:type="spellEnd"/>
-      <w:r>
-        <w:t xml:space="preserve"> header file.</w:t>
-      </w:r>
-      <w:r>
-        <w:br/>
-      </w:r>
-      <w:r>
-        <w:br/>
-        <w:t xml:space="preserve">If you receive compilation errors, you must fix them yourself. One error that I experienced was that the g++ compiler does not understand the C++11x </w:t>
-      </w:r>
-      <w:proofErr w:type="spellStart"/>
-      <w:r>
-        <w:t>nullptr</w:t>
-      </w:r>
-      <w:proofErr w:type="spellEnd"/>
-      <w:r>
-        <w:t xml:space="preserve"> keyword. I was able to fix this error by adding the following lines in my code before I used the </w:t>
-      </w:r>
-      <w:proofErr w:type="spellStart"/>
-      <w:r>
-        <w:t>nullptr</w:t>
-      </w:r>
-      <w:proofErr w:type="spellEnd"/>
-      <w:r>
-        <w:t xml:space="preserve"> keyword:</w:t>
-      </w:r>
-      <w:r>
-        <w:br/>
-      </w:r>
-      <w:r>
-        <w:br/>
-      </w:r>
-      <w:r>
-        <w:rPr>
-          <w:rFonts w:ascii="Consolas" w:hAnsi="Consolas" w:cs="Consolas"/>
-        </w:rPr>
-        <w:t>#</w:t>
-      </w:r>
-      <w:proofErr w:type="spellStart"/>
-      <w:r>
-        <w:rPr>
-          <w:rFonts w:ascii="Consolas" w:hAnsi="Consolas" w:cs="Consolas"/>
-        </w:rPr>
-        <w:t>ifdef</w:t>
-      </w:r>
-      <w:proofErr w:type="spellEnd"/>
-      <w:r>
-        <w:rPr>
-          <w:rFonts w:ascii="Consolas" w:hAnsi="Consolas" w:cs="Consolas"/>
-        </w:rPr>
-        <w:t xml:space="preserve"> __GNUC__</w:t>
-      </w:r>
-      <w:r>
-        <w:rPr>
-          <w:rFonts w:ascii="Consolas" w:hAnsi="Consolas" w:cs="Consolas"/>
-        </w:rPr>
-        <w:br/>
-        <w:t xml:space="preserve">#define </w:t>
-      </w:r>
-      <w:proofErr w:type="spellStart"/>
-      <w:r>
-        <w:rPr>
-          <w:rFonts w:ascii="Consolas" w:hAnsi="Consolas" w:cs="Consolas"/>
-        </w:rPr>
-        <w:t>nullptr</w:t>
-      </w:r>
-      <w:proofErr w:type="spellEnd"/>
-      <w:r>
-        <w:rPr>
-          <w:rFonts w:ascii="Consolas" w:hAnsi="Consolas" w:cs="Consolas"/>
-        </w:rPr>
-        <w:t xml:space="preserve"> NULL</w:t>
-      </w:r>
-      <w:r>
-        <w:rPr>
-          <w:rFonts w:ascii="Consolas" w:hAnsi="Consolas" w:cs="Consolas"/>
-        </w:rPr>
-        <w:br/>
-        <w:t>#</w:t>
-      </w:r>
-      <w:proofErr w:type="spellStart"/>
-      <w:r>
-        <w:rPr>
-          <w:rFonts w:ascii="Consolas" w:hAnsi="Consolas" w:cs="Consolas"/>
-        </w:rPr>
-        <w:t>endif</w:t>
-      </w:r>
-      <w:proofErr w:type="spellEnd"/>
+        <w:t>g++ main.cpp compare.c –std=c++0x –o project1</w:t>
+      </w:r>
+      <w:r>
+        <w:t>. Note that you do not need to specify the common.h header file.</w:t>
+      </w:r>
+      <w:r>
+        <w:br/>
+      </w:r>
+      <w:r>
+        <w:br/>
+        <w:t xml:space="preserve">If you receive compilation errors, you must fix them yourself. One error that I experienced was that the </w:t>
+      </w:r>
+      <w:r>
+        <w:t xml:space="preserve">GCC </w:t>
+      </w:r>
+      <w:r>
+        <w:t xml:space="preserve">compiler </w:t>
+      </w:r>
+      <w:r>
+        <w:t xml:space="preserve">installed on the ICS servers does not understand the C++11 </w:t>
+      </w:r>
+      <w:r>
+        <w:t>nullptr keyword. I was able to fix this error by adding the following lines in my code before I used the nullptr keyword:</w:t>
+      </w:r>
+      <w:r>
+        <w:br/>
+      </w:r>
+      <w:r>
+        <w:br/>
+      </w:r>
+      <w:r>
+        <w:rPr>
+          <w:rFonts w:ascii="Consolas" w:hAnsi="Consolas" w:cs="Consolas"/>
+        </w:rPr>
+        <w:t>#ifdef __GNUC__</w:t>
+      </w:r>
+      <w:r>
+        <w:rPr>
+          <w:rFonts w:ascii="Consolas" w:hAnsi="Consolas" w:cs="Consolas"/>
+        </w:rPr>
+        <w:br/>
+        <w:t>#define nullptr NULL</w:t>
+      </w:r>
+      <w:r>
+        <w:rPr>
+          <w:rFonts w:ascii="Consolas" w:hAnsi="Consolas" w:cs="Consolas"/>
+        </w:rPr>
+        <w:br/>
+        <w:t>#endif</w:t>
+      </w:r>
       <w:r>
         <w:rPr>
           <w:rFonts w:ascii="Consolas" w:hAnsi="Consolas" w:cs="Consolas"/>
@@ -1259,7 +854,6 @@
         </w:rPr>
         <w:t xml:space="preserve">Once compilation finishes without errors, use the </w:t>
       </w:r>
-      <w:proofErr w:type="spellStart"/>
       <w:r>
         <w:rPr>
           <w:rFonts w:ascii="Consolas" w:hAnsi="Consolas" w:cs="Consolas"/>
@@ -1267,26 +861,11 @@
         </w:rPr>
         <w:t>ls</w:t>
       </w:r>
-      <w:proofErr w:type="spellEnd"/>
-      <w:r>
-        <w:rPr>
-          <w:rFonts w:cs="Consolas"/>
-        </w:rPr>
-        <w:t xml:space="preserve"> command to verify that a new file called “project1” has been created. If you are using the default shell, the file will be listed in green to indicate it is an executable file. Run your program by prefixing its name with “</w:t>
-      </w:r>
-      <w:proofErr w:type="gramStart"/>
-      <w:r>
-        <w:rPr>
-          <w:rFonts w:cs="Consolas"/>
-        </w:rPr>
-        <w:t>./</w:t>
-      </w:r>
-      <w:proofErr w:type="gramEnd"/>
-      <w:r>
-        <w:rPr>
-          <w:rFonts w:cs="Consolas"/>
-        </w:rPr>
-        <w:t xml:space="preserve">”, for example </w:t>
+      <w:r>
+        <w:rPr>
+          <w:rFonts w:cs="Consolas"/>
+        </w:rPr>
+        <w:t xml:space="preserve"> command to verify that a new file called “project1” has been created. If you are using the default shell, the file will be listed in green to indicate it is an executable file. Run your program by prefixing its name with “./”, for example </w:t>
       </w:r>
       <w:r>
         <w:rPr>
@@ -1299,56 +878,14 @@
         <w:rPr>
           <w:rFonts w:cs="Consolas"/>
         </w:rPr>
-        <w:t xml:space="preserve">. Your program can output to the command line the same as it would on Windows, using functions such as </w:t>
-      </w:r>
-      <w:proofErr w:type="spellStart"/>
-      <w:r>
-        <w:rPr>
-          <w:rFonts w:cs="Consolas"/>
-        </w:rPr>
-        <w:t>printf</w:t>
-      </w:r>
-      <w:proofErr w:type="spellEnd"/>
-      <w:r>
-        <w:rPr>
-          <w:rFonts w:cs="Consolas"/>
-        </w:rPr>
-        <w:t xml:space="preserve"> or the C++ </w:t>
-      </w:r>
-      <w:proofErr w:type="spellStart"/>
-      <w:r>
-        <w:rPr>
-          <w:rFonts w:cs="Consolas"/>
-        </w:rPr>
-        <w:t>std</w:t>
-      </w:r>
-      <w:proofErr w:type="spellEnd"/>
-      <w:r>
-        <w:rPr>
-          <w:rFonts w:cs="Consolas"/>
-        </w:rPr>
-        <w:t>::</w:t>
-      </w:r>
-      <w:proofErr w:type="spellStart"/>
-      <w:r>
-        <w:rPr>
-          <w:rFonts w:cs="Consolas"/>
-        </w:rPr>
-        <w:t>cout</w:t>
-      </w:r>
-      <w:proofErr w:type="spellEnd"/>
-      <w:r>
-        <w:rPr>
-          <w:rFonts w:cs="Consolas"/>
-        </w:rPr>
-        <w:t xml:space="preserve"> object. Once you </w:t>
+        <w:t xml:space="preserve">. Your program can output to the command line the same as it </w:t>
       </w:r>
       <w:r>
         <w:rPr>
           <w:rFonts w:cs="Consolas"/>
         </w:rPr>
         <w:lastRenderedPageBreak/>
-        <w:t>have finished implementing Project 1, compile and run it on the Linux server to make sure it doesn’t take more than a minute or two to execute.</w:t>
+        <w:t>would on Windows, using functions such as printf or the C++ std::cout object. Once you have finished implementing Project 1, compile and run it on the Linux server to make sure it doesn’t take more than a minute or two to execute.</w:t>
       </w:r>
       <w:r>
         <w:rPr>
@@ -1373,23 +910,7 @@
           <w:rFonts w:ascii="Consolas" w:hAnsi="Consolas" w:cs="Consolas"/>
           <w:highlight w:val="lightGray"/>
         </w:rPr>
-        <w:t xml:space="preserve">g++ main.cpp </w:t>
-      </w:r>
-      <w:proofErr w:type="spellStart"/>
-      <w:r>
-        <w:rPr>
-          <w:rFonts w:ascii="Consolas" w:hAnsi="Consolas" w:cs="Consolas"/>
-          <w:highlight w:val="lightGray"/>
-        </w:rPr>
-        <w:t>compare.c</w:t>
-      </w:r>
-      <w:proofErr w:type="spellEnd"/>
-      <w:r>
-        <w:rPr>
-          <w:rFonts w:ascii="Consolas" w:hAnsi="Consolas" w:cs="Consolas"/>
-          <w:highlight w:val="lightGray"/>
-        </w:rPr>
-        <w:t xml:space="preserve"> –o project1</w:t>
+        <w:t>g++ main.cpp compare.c –o project1</w:t>
       </w:r>
       <w:r>
         <w:t xml:space="preserve">. </w:t>
@@ -1407,23 +928,7 @@
         </w:numPr>
       </w:pPr>
       <w:r>
-        <w:t xml:space="preserve">Create a new text file on your Windows computer using your favorite text editor. This file will be your </w:t>
-      </w:r>
-      <w:proofErr w:type="spellStart"/>
-      <w:r>
-        <w:t>makefile</w:t>
-      </w:r>
-      <w:proofErr w:type="spellEnd"/>
-      <w:r>
-        <w:t xml:space="preserve">. For a good introduction to </w:t>
-      </w:r>
-      <w:proofErr w:type="spellStart"/>
-      <w:r>
-        <w:t>makefiles</w:t>
-      </w:r>
-      <w:proofErr w:type="spellEnd"/>
-      <w:r>
-        <w:t xml:space="preserve">, go </w:t>
+        <w:t xml:space="preserve">Create a new text file on your Windows computer using your favorite text editor. This file will be your makefile. For a good introduction to makefiles, go </w:t>
       </w:r>
       <w:hyperlink r:id="rId11" w:history="1">
         <w:r>
@@ -1434,21 +939,8 @@
         </w:r>
       </w:hyperlink>
       <w:r>
-        <w:t xml:space="preserve">. The simplest possible </w:t>
-      </w:r>
-      <w:proofErr w:type="spellStart"/>
-      <w:r>
-        <w:t>makefile</w:t>
-      </w:r>
-      <w:proofErr w:type="spellEnd"/>
-      <w:r>
-        <w:t xml:space="preserve"> is shown below</w:t>
-      </w:r>
-      <w:proofErr w:type="gramStart"/>
-      <w:r>
-        <w:t>:</w:t>
-      </w:r>
-      <w:proofErr w:type="gramEnd"/>
+        <w:t>. The simplest possible makefile is shown below:</w:t>
+      </w:r>
       <w:r>
         <w:br/>
       </w:r>
@@ -1469,30 +961,14 @@
       </w:r>
       <w:r>
         <w:tab/>
-        <w:t xml:space="preserve">g++ main.cpp </w:t>
-      </w:r>
-      <w:proofErr w:type="spellStart"/>
-      <w:r>
-        <w:t>compare.c</w:t>
-      </w:r>
-      <w:proofErr w:type="spellEnd"/>
-      <w:r>
-        <w:t xml:space="preserve"> -o project1</w:t>
-      </w:r>
-      <w:r>
-        <w:br/>
-      </w:r>
-      <w:r>
-        <w:br/>
-        <w:t>Replace the g++ invocation with your own version, being sure to indent the second line using a tab rather than spaces. Then save the file with the file name “</w:t>
-      </w:r>
-      <w:proofErr w:type="spellStart"/>
-      <w:r>
-        <w:t>makefile</w:t>
-      </w:r>
-      <w:proofErr w:type="spellEnd"/>
-      <w:r>
-        <w:t>”, without any extension. If your text editor automatically adds a .txt extension, remove it manually.</w:t>
+        <w:t>g++ main.cpp compare.c -o project1</w:t>
+      </w:r>
+      <w:r>
+        <w:br/>
+      </w:r>
+      <w:r>
+        <w:br/>
+        <w:t>Replace the g++ invocation with your own version, being sure to indent the second line using a tab rather than spaces. Then save the file with the file name “makefile”, without any extension. If your text editor automatically adds a .txt extension, remove it manually.</w:t>
       </w:r>
       <w:r>
         <w:br/>
@@ -1507,15 +983,12 @@
         </w:numPr>
       </w:pPr>
       <w:r>
-        <w:t xml:space="preserve">Copy your new </w:t>
-      </w:r>
-      <w:proofErr w:type="spellStart"/>
-      <w:r>
-        <w:t>makefile</w:t>
-      </w:r>
-      <w:proofErr w:type="spellEnd"/>
-      <w:r>
-        <w:t xml:space="preserve"> from your Windows computer to your project1 folder on the Linux server using PSFTP as described in Part 1.</w:t>
+        <w:t>Copy your new makefile from your Windows computer to your project1 folder on the Linux server using PSF</w:t>
+      </w:r>
+      <w:bookmarkStart w:id="0" w:name="_GoBack"/>
+      <w:bookmarkEnd w:id="0"/>
+      <w:r>
+        <w:t>TP as described in Part 1.</w:t>
       </w:r>
       <w:r>
         <w:br/>
@@ -1530,17 +1003,8 @@
         </w:numPr>
       </w:pPr>
       <w:r>
-        <w:t xml:space="preserve">Navigate to your project1 Linux folder using </w:t>
-      </w:r>
-      <w:proofErr w:type="spellStart"/>
-      <w:r>
-        <w:t>PuTTY</w:t>
-      </w:r>
-      <w:proofErr w:type="spellEnd"/>
-      <w:r>
-        <w:t xml:space="preserve">. Use the </w:t>
-      </w:r>
-      <w:proofErr w:type="spellStart"/>
+        <w:t xml:space="preserve">Navigate to your project1 Linux folder using PuTTY. Use the </w:t>
+      </w:r>
       <w:r>
         <w:rPr>
           <w:rFonts w:ascii="Consolas" w:hAnsi="Consolas" w:cs="Consolas"/>
@@ -1548,17 +1012,8 @@
         </w:rPr>
         <w:t>ls</w:t>
       </w:r>
-      <w:proofErr w:type="spellEnd"/>
-      <w:r>
-        <w:t xml:space="preserve"> command to verify that your </w:t>
-      </w:r>
-      <w:proofErr w:type="spellStart"/>
-      <w:r>
-        <w:t>makefile</w:t>
-      </w:r>
-      <w:proofErr w:type="spellEnd"/>
-      <w:r>
-        <w:t xml:space="preserve"> is present alongside your source code files, then enter the </w:t>
+      <w:r>
+        <w:t xml:space="preserve"> command to verify that your makefile is present alongside your source code files, then enter the </w:t>
       </w:r>
       <w:r>
         <w:rPr>
@@ -1568,32 +1023,94 @@
         <w:t>make</w:t>
       </w:r>
       <w:r>
-        <w:t xml:space="preserve"> command. The make program automatically searches for a file called “</w:t>
-      </w:r>
-      <w:proofErr w:type="spellStart"/>
-      <w:r>
-        <w:t>makefile</w:t>
-      </w:r>
-      <w:proofErr w:type="spellEnd"/>
-      <w:r>
-        <w:t xml:space="preserve">” and executes the commands located within. The result of make executing the simple </w:t>
-      </w:r>
-      <w:proofErr w:type="spellStart"/>
-      <w:r>
-        <w:t>makefile</w:t>
-      </w:r>
-      <w:proofErr w:type="spellEnd"/>
-      <w:r>
-        <w:t xml:space="preserve"> you created is exactly the same as if you had entered the g++ command directly on the command line. Thus, if the g++ command inside your </w:t>
-      </w:r>
-      <w:proofErr w:type="spellStart"/>
-      <w:r>
-        <w:t>makefile</w:t>
-      </w:r>
-      <w:proofErr w:type="spellEnd"/>
-      <w:r>
-        <w:t xml:space="preserve"> successfully compiles your program when entered directly, it will successfully compile your program when invoked indirectly through the make utility.</w:t>
-      </w:r>
+        <w:t xml:space="preserve"> command. The make program automatically searches for a file called “makefile” and executes the commands located within. The result of make executing the simple makefile you created is exactly the same as if you had entered the g++ command directly on the command line. Thus, if the g++ command inside your makefile successfully compiles your program when entered directly, it will </w:t>
+      </w:r>
+      <w:r>
+        <w:t xml:space="preserve">also </w:t>
+      </w:r>
+      <w:r>
+        <w:t>successfully compile your program when invoked indirectly through the make utility.</w:t>
+      </w:r>
+    </w:p>
+    <w:p>
+      <w:pPr>
+        <w:pStyle w:val="NoSpacing"/>
+      </w:pPr>
+    </w:p>
+    <w:p>
+      <w:pPr>
+        <w:pStyle w:val="NoSpacing"/>
+        <w:rPr>
+          <w:b/>
+        </w:rPr>
+      </w:pPr>
+      <w:r>
+        <w:rPr>
+          <w:b/>
+        </w:rPr>
+        <w:t>Further Resources:</w:t>
+      </w:r>
+    </w:p>
+    <w:p>
+      <w:pPr>
+        <w:pStyle w:val="NoSpacing"/>
+      </w:pPr>
+    </w:p>
+    <w:p>
+      <w:pPr>
+        <w:pStyle w:val="NoSpacing"/>
+        <w:ind w:firstLine="720"/>
+      </w:pPr>
+      <w:hyperlink r:id="rId12" w:history="1">
+        <w:r>
+          <w:rPr>
+            <w:rStyle w:val="Hyperlink"/>
+          </w:rPr>
+          <w:t>Bren ICS Linux Server Details</w:t>
+        </w:r>
+      </w:hyperlink>
+    </w:p>
+    <w:p>
+      <w:pPr>
+        <w:pStyle w:val="NoSpacing"/>
+        <w:ind w:firstLine="720"/>
+      </w:pPr>
+      <w:hyperlink r:id="rId13" w:history="1">
+        <w:r>
+          <w:rPr>
+            <w:rStyle w:val="Hyperlink"/>
+          </w:rPr>
+          <w:t>PuTTY: A Free Telnet/SSH Client</w:t>
+        </w:r>
+      </w:hyperlink>
+    </w:p>
+    <w:p>
+      <w:pPr>
+        <w:pStyle w:val="NoSpacing"/>
+        <w:ind w:firstLine="720"/>
+      </w:pPr>
+      <w:hyperlink r:id="rId14" w:history="1">
+        <w:r>
+          <w:rPr>
+            <w:rStyle w:val="Hyperlink"/>
+          </w:rPr>
+          <w:t>Linux Command-Line Cheat Sheet</w:t>
+        </w:r>
+      </w:hyperlink>
+    </w:p>
+    <w:p>
+      <w:pPr>
+        <w:pStyle w:val="NoSpacing"/>
+        <w:ind w:firstLine="720"/>
+      </w:pPr>
+      <w:hyperlink r:id="rId15" w:anchor="Invoking-GCC" w:history="1">
+        <w:r>
+          <w:rPr>
+            <w:rStyle w:val="Hyperlink"/>
+          </w:rPr>
+          <w:t>GCC Command Options</w:t>
+        </w:r>
+      </w:hyperlink>
     </w:p>
     <w:sectPr>
       <w:pgSz w:w="12240" w:h="15840"/>
@@ -1747,6 +1264,118 @@
     </w:lvl>
   </w:abstractNum>
   <w:abstractNum w:abstractNumId="1">
+    <w:nsid w:val="134A326F"/>
+    <w:multiLevelType w:val="hybridMultilevel"/>
+    <w:tmpl w:val="1B2252FA"/>
+    <w:lvl w:ilvl="0" w:tplc="4778170A">
+      <w:numFmt w:val="bullet"/>
+      <w:lvlText w:val="-"/>
+      <w:lvlJc w:val="left"/>
+      <w:pPr>
+        <w:ind w:left="720" w:hanging="360"/>
+      </w:pPr>
+      <w:rPr>
+        <w:rFonts w:ascii="Calibri" w:eastAsiaTheme="minorHAnsi" w:hAnsi="Calibri" w:cstheme="minorBidi" w:hint="default"/>
+      </w:rPr>
+    </w:lvl>
+    <w:lvl w:ilvl="1" w:tplc="04090003" w:tentative="1">
+      <w:start w:val="1"/>
+      <w:numFmt w:val="bullet"/>
+      <w:lvlText w:val="o"/>
+      <w:lvlJc w:val="left"/>
+      <w:pPr>
+        <w:ind w:left="1440" w:hanging="360"/>
+      </w:pPr>
+      <w:rPr>
+        <w:rFonts w:ascii="Courier New" w:hAnsi="Courier New" w:cs="Courier New" w:hint="default"/>
+      </w:rPr>
+    </w:lvl>
+    <w:lvl w:ilvl="2" w:tplc="04090005" w:tentative="1">
+      <w:start w:val="1"/>
+      <w:numFmt w:val="bullet"/>
+      <w:lvlText w:val=""/>
+      <w:lvlJc w:val="left"/>
+      <w:pPr>
+        <w:ind w:left="2160" w:hanging="360"/>
+      </w:pPr>
+      <w:rPr>
+        <w:rFonts w:ascii="Wingdings" w:hAnsi="Wingdings" w:hint="default"/>
+      </w:rPr>
+    </w:lvl>
+    <w:lvl w:ilvl="3" w:tplc="04090001" w:tentative="1">
+      <w:start w:val="1"/>
+      <w:numFmt w:val="bullet"/>
+      <w:lvlText w:val=""/>
+      <w:lvlJc w:val="left"/>
+      <w:pPr>
+        <w:ind w:left="2880" w:hanging="360"/>
+      </w:pPr>
+      <w:rPr>
+        <w:rFonts w:ascii="Symbol" w:hAnsi="Symbol" w:hint="default"/>
+      </w:rPr>
+    </w:lvl>
+    <w:lvl w:ilvl="4" w:tplc="04090003" w:tentative="1">
+      <w:start w:val="1"/>
+      <w:numFmt w:val="bullet"/>
+      <w:lvlText w:val="o"/>
+      <w:lvlJc w:val="left"/>
+      <w:pPr>
+        <w:ind w:left="3600" w:hanging="360"/>
+      </w:pPr>
+      <w:rPr>
+        <w:rFonts w:ascii="Courier New" w:hAnsi="Courier New" w:cs="Courier New" w:hint="default"/>
+      </w:rPr>
+    </w:lvl>
+    <w:lvl w:ilvl="5" w:tplc="04090005" w:tentative="1">
+      <w:start w:val="1"/>
+      <w:numFmt w:val="bullet"/>
+      <w:lvlText w:val=""/>
+      <w:lvlJc w:val="left"/>
+      <w:pPr>
+        <w:ind w:left="4320" w:hanging="360"/>
+      </w:pPr>
+      <w:rPr>
+        <w:rFonts w:ascii="Wingdings" w:hAnsi="Wingdings" w:hint="default"/>
+      </w:rPr>
+    </w:lvl>
+    <w:lvl w:ilvl="6" w:tplc="04090001" w:tentative="1">
+      <w:start w:val="1"/>
+      <w:numFmt w:val="bullet"/>
+      <w:lvlText w:val=""/>
+      <w:lvlJc w:val="left"/>
+      <w:pPr>
+        <w:ind w:left="5040" w:hanging="360"/>
+      </w:pPr>
+      <w:rPr>
+        <w:rFonts w:ascii="Symbol" w:hAnsi="Symbol" w:hint="default"/>
+      </w:rPr>
+    </w:lvl>
+    <w:lvl w:ilvl="7" w:tplc="04090003" w:tentative="1">
+      <w:start w:val="1"/>
+      <w:numFmt w:val="bullet"/>
+      <w:lvlText w:val="o"/>
+      <w:lvlJc w:val="left"/>
+      <w:pPr>
+        <w:ind w:left="5760" w:hanging="360"/>
+      </w:pPr>
+      <w:rPr>
+        <w:rFonts w:ascii="Courier New" w:hAnsi="Courier New" w:cs="Courier New" w:hint="default"/>
+      </w:rPr>
+    </w:lvl>
+    <w:lvl w:ilvl="8" w:tplc="04090005" w:tentative="1">
+      <w:start w:val="1"/>
+      <w:numFmt w:val="bullet"/>
+      <w:lvlText w:val=""/>
+      <w:lvlJc w:val="left"/>
+      <w:pPr>
+        <w:ind w:left="6480" w:hanging="360"/>
+      </w:pPr>
+      <w:rPr>
+        <w:rFonts w:ascii="Wingdings" w:hAnsi="Wingdings" w:hint="default"/>
+      </w:rPr>
+    </w:lvl>
+  </w:abstractNum>
+  <w:abstractNum w:abstractNumId="2">
     <w:nsid w:val="6BD925CD"/>
     <w:multiLevelType w:val="hybridMultilevel"/>
     <w:tmpl w:val="AF50341E"/>
@@ -1839,6 +1468,9 @@
     <w:abstractNumId w:val="0"/>
   </w:num>
   <w:num w:numId="2">
+    <w:abstractNumId w:val="2"/>
+  </w:num>
+  <w:num w:numId="3">
     <w:abstractNumId w:val="1"/>
   </w:num>
 </w:numbering>
@@ -2640,7 +2272,7 @@
 </file>
 
 <file path=customXml/itemProps1.xml><?xml version="1.0" encoding="utf-8"?>
-<ds:datastoreItem xmlns:ds="http://schemas.openxmlformats.org/officeDocument/2006/customXml" ds:itemID="{252E5B4E-90C9-47B5-83CB-E7B157199368}">
+<ds:datastoreItem xmlns:ds="http://schemas.openxmlformats.org/officeDocument/2006/customXml" ds:itemID="{899F3211-5186-4286-BFD6-86D75358CD83}">
   <ds:schemaRefs>
     <ds:schemaRef ds:uri="http://schemas.openxmlformats.org/officeDocument/2006/bibliography"/>
   </ds:schemaRefs>

</xml_diff>